<commit_message>
Final (?) form of requirement analysis (?)
</commit_message>
<xml_diff>
--- a/Όμιλος Κλινικών.docx
+++ b/Όμιλος Κλινικών.docx
@@ -123,21 +123,49 @@
           <w:sz w:val="28"/>
           <w:szCs w:val="28"/>
         </w:rPr>
-        <w:t xml:space="preserve">, τους </w:t>
-      </w:r>
-      <w:r>
-        <w:rPr>
-          <w:sz w:val="28"/>
-          <w:szCs w:val="28"/>
-        </w:rPr>
-        <w:t>Ο</w:t>
-      </w:r>
-      <w:r>
-        <w:rPr>
-          <w:sz w:val="28"/>
-          <w:szCs w:val="28"/>
-        </w:rPr>
-        <w:t xml:space="preserve">ρόφους, </w:t>
+        <w:t>, το</w:t>
+      </w:r>
+      <w:r>
+        <w:rPr>
+          <w:sz w:val="28"/>
+          <w:szCs w:val="28"/>
+        </w:rPr>
+        <w:t>ν αριθμό των</w:t>
+      </w:r>
+      <w:r>
+        <w:rPr>
+          <w:sz w:val="28"/>
+          <w:szCs w:val="28"/>
+        </w:rPr>
+        <w:t xml:space="preserve"> </w:t>
+      </w:r>
+      <w:r>
+        <w:rPr>
+          <w:sz w:val="28"/>
+          <w:szCs w:val="28"/>
+        </w:rPr>
+        <w:t>ο</w:t>
+      </w:r>
+      <w:r>
+        <w:rPr>
+          <w:sz w:val="28"/>
+          <w:szCs w:val="28"/>
+        </w:rPr>
+        <w:t>ρόφ</w:t>
+      </w:r>
+      <w:r>
+        <w:rPr>
+          <w:sz w:val="28"/>
+          <w:szCs w:val="28"/>
+        </w:rPr>
+        <w:t>ων</w:t>
+      </w:r>
+      <w:r>
+        <w:rPr>
+          <w:sz w:val="28"/>
+          <w:szCs w:val="28"/>
+        </w:rPr>
+        <w:t xml:space="preserve">, </w:t>
       </w:r>
       <w:r>
         <w:rPr>
@@ -244,8 +272,6 @@
         </w:rPr>
         <w:t xml:space="preserve"> βρίσκονται σε αυτές. </w:t>
       </w:r>
-      <w:bookmarkStart w:id="0" w:name="_GoBack"/>
-      <w:bookmarkEnd w:id="0"/>
     </w:p>
     <w:p>
       <w:pPr>
@@ -284,7 +310,16 @@
           <w:sz w:val="28"/>
           <w:szCs w:val="28"/>
         </w:rPr>
-        <w:t>Καταγράφουμε το Ονοματεπώνυμο (Όνομα, Επώνυμο), Φύλο, την Ημερομηνία Γέννησης, την Διεύθυνση(Οδός, Αριθμός, Πόλη), το Τηλέφωνο, το</w:t>
+        <w:t xml:space="preserve">Καταγράφουμε το Ονοματεπώνυμο (Όνομα, Επώνυμο), </w:t>
+      </w:r>
+      <w:bookmarkStart w:id="0" w:name="_GoBack"/>
+      <w:bookmarkEnd w:id="0"/>
+      <w:r>
+        <w:rPr>
+          <w:sz w:val="28"/>
+          <w:szCs w:val="28"/>
+        </w:rPr>
+        <w:t>Φύλο, την Ημερομηνία Γέννησης, την Διεύθυνση(Οδός, Αριθμός, Πόλη), το Τηλέφωνο, το</w:t>
       </w:r>
       <w:r>
         <w:rPr>
@@ -340,23 +375,56 @@
           <w:sz w:val="28"/>
           <w:szCs w:val="28"/>
         </w:rPr>
-        <w:t xml:space="preserve">Οι γιατροί μπορούν να θεραπεύουν ασθενείς. Οι γιατροί μπορούν να </w:t>
-      </w:r>
-      <w:proofErr w:type="spellStart"/>
-      <w:r>
-        <w:rPr>
-          <w:sz w:val="28"/>
-          <w:szCs w:val="28"/>
-        </w:rPr>
-        <w:t>συνταγογραφούν</w:t>
-      </w:r>
-      <w:proofErr w:type="spellEnd"/>
-      <w:r>
-        <w:rPr>
-          <w:sz w:val="28"/>
-          <w:szCs w:val="28"/>
-        </w:rPr>
-        <w:t xml:space="preserve"> φάρμακα στους ασθενείς. Επίσης, οι γιατροί μπορούν να ζητούν την χρήση εξοπλισμού.</w:t>
+        <w:t>Οι γιατροί πρέπει να είναι υπεύθυνοι για κάθε ασθενή</w:t>
+      </w:r>
+      <w:r>
+        <w:rPr>
+          <w:sz w:val="28"/>
+          <w:szCs w:val="28"/>
+        </w:rPr>
+        <w:t xml:space="preserve">. Οι γιατροί μπορούν να </w:t>
+      </w:r>
+      <w:r>
+        <w:rPr>
+          <w:sz w:val="28"/>
+          <w:szCs w:val="28"/>
+        </w:rPr>
+        <w:t>θεραπεύσουν</w:t>
+      </w:r>
+      <w:r>
+        <w:rPr>
+          <w:sz w:val="28"/>
+          <w:szCs w:val="28"/>
+        </w:rPr>
+        <w:t xml:space="preserve"> τους ασθενείς</w:t>
+      </w:r>
+      <w:r>
+        <w:rPr>
+          <w:sz w:val="28"/>
+          <w:szCs w:val="28"/>
+        </w:rPr>
+        <w:t xml:space="preserve"> καταγράφοντας την διάγνωσή τους</w:t>
+      </w:r>
+      <w:r>
+        <w:rPr>
+          <w:sz w:val="28"/>
+          <w:szCs w:val="28"/>
+        </w:rPr>
+        <w:t>.</w:t>
+      </w:r>
+      <w:r>
+        <w:rPr>
+          <w:sz w:val="28"/>
+          <w:szCs w:val="28"/>
+        </w:rPr>
+        <w:t xml:space="preserve"> Στην θεραπεία μπορεί να χρησιμοποιήσουν φάρμακα.</w:t>
+      </w:r>
+      <w:r>
+        <w:rPr>
+          <w:sz w:val="28"/>
+          <w:szCs w:val="28"/>
+        </w:rPr>
+        <w:t xml:space="preserve"> Επίσης, οι γιατροί μπορούν να ζητούν την χρήση εξοπλισμού.</w:t>
       </w:r>
     </w:p>
     <w:p>
@@ -451,14 +519,7 @@
           <w:sz w:val="28"/>
           <w:szCs w:val="28"/>
         </w:rPr>
-        <w:t>Κάθε κλινική έχει δωμάτια</w:t>
-      </w:r>
-      <w:r>
-        <w:rPr>
-          <w:sz w:val="28"/>
-          <w:szCs w:val="28"/>
-        </w:rPr>
-        <w:t>.</w:t>
+        <w:t>Κάθε κλινική έχει δωμάτια.</w:t>
       </w:r>
     </w:p>
     <w:p>
@@ -630,7 +691,7 @@
           <w:sz w:val="28"/>
           <w:szCs w:val="28"/>
         </w:rPr>
-        <w:t xml:space="preserve">Καταγράφουμε το Ονοματεπώνυμο (Όνομα, Επίθετο),το Φύλο, την Ημερομηνία Γέννησης, την Διεύθυνση (Οδός, Αριθμός, Πόλη), το Τηλέφωνο, το Τηλέφωνο συγγενή, τον ΑΜΚΑ, την Ασφάλεια, τον ΑΔΤ, την Ομάδα Αίματος, την </w:t>
+        <w:t xml:space="preserve">Καταγράφουμε το Ονοματεπώνυμο (Όνομα, Επίθετο),το Φύλο, την Ημερομηνία Γέννησης, την Διεύθυνση (Οδός, </w:t>
       </w:r>
       <w:r>
         <w:rPr>
@@ -638,7 +699,7 @@
           <w:szCs w:val="28"/>
         </w:rPr>
         <w:lastRenderedPageBreak/>
-        <w:t xml:space="preserve">Ημερομηνία (Εισαγωγής, </w:t>
+        <w:t xml:space="preserve">Αριθμός, Πόλη), το Τηλέφωνο, τον ΑΜΚΑ, την Ασφάλεια, τον ΑΔΤ, την Ομάδα Αίματος, την Ημερομηνία (Εισαγωγής, </w:t>
       </w:r>
       <w:r>
         <w:rPr>
@@ -679,21 +740,7 @@
           <w:sz w:val="28"/>
           <w:szCs w:val="28"/>
         </w:rPr>
-        <w:t xml:space="preserve">Οι ασθενείς </w:t>
-      </w:r>
-      <w:r>
-        <w:rPr>
-          <w:sz w:val="28"/>
-          <w:szCs w:val="28"/>
-        </w:rPr>
-        <w:t xml:space="preserve">μπορεί να </w:t>
-      </w:r>
-      <w:r>
-        <w:rPr>
-          <w:sz w:val="28"/>
-          <w:szCs w:val="28"/>
-        </w:rPr>
-        <w:t>καταναλώνουν</w:t>
+        <w:t>Κάθε ασθενής μπορεί να έχει επαφές έκτακτης ανάγκης.</w:t>
       </w:r>
       <w:r>
         <w:rPr>
@@ -707,14 +754,55 @@
           <w:sz w:val="28"/>
           <w:szCs w:val="28"/>
         </w:rPr>
-        <w:t>χορηγούμενα φάρμακα.</w:t>
-      </w:r>
-      <w:r>
-        <w:rPr>
-          <w:sz w:val="28"/>
-          <w:szCs w:val="28"/>
-        </w:rPr>
-        <w:t xml:space="preserve"> Κάθε ασθενής θεραπεύεται από κάποιον γιατρό.</w:t>
+        <w:t>Αυτές</w:t>
+      </w:r>
+      <w:r>
+        <w:rPr>
+          <w:sz w:val="28"/>
+          <w:szCs w:val="28"/>
+        </w:rPr>
+        <w:t xml:space="preserve"> αντιστοιχίζ</w:t>
+      </w:r>
+      <w:r>
+        <w:rPr>
+          <w:sz w:val="28"/>
+          <w:szCs w:val="28"/>
+        </w:rPr>
+        <w:t>ονται</w:t>
+      </w:r>
+      <w:r>
+        <w:rPr>
+          <w:sz w:val="28"/>
+          <w:szCs w:val="28"/>
+        </w:rPr>
+        <w:t xml:space="preserve"> πάντα με κάποιον ασθενή</w:t>
+      </w:r>
+      <w:r>
+        <w:rPr>
+          <w:sz w:val="28"/>
+          <w:szCs w:val="28"/>
+        </w:rPr>
+        <w:t>.</w:t>
+      </w:r>
+    </w:p>
+    <w:p>
+      <w:pPr>
+        <w:pStyle w:val="ListParagraph"/>
+        <w:numPr>
+          <w:ilvl w:val="1"/>
+          <w:numId w:val="2"/>
+        </w:numPr>
+        <w:rPr>
+          <w:sz w:val="28"/>
+          <w:szCs w:val="28"/>
+        </w:rPr>
+      </w:pPr>
+      <w:r>
+        <w:rPr>
+          <w:sz w:val="28"/>
+          <w:szCs w:val="28"/>
+        </w:rPr>
+        <w:t>Καταγράφει το Όνομα (Όνομα, Επίθετο), το Τηλέφωνο και την Σχέση της επαφής με τον ασθενή.</w:t>
       </w:r>
     </w:p>
     <w:p>
@@ -734,6 +822,61 @@
           <w:sz w:val="28"/>
           <w:szCs w:val="28"/>
         </w:rPr>
+        <w:t xml:space="preserve">Οι ασθενείς </w:t>
+      </w:r>
+      <w:r>
+        <w:rPr>
+          <w:sz w:val="28"/>
+          <w:szCs w:val="28"/>
+        </w:rPr>
+        <w:t xml:space="preserve">μπορεί να </w:t>
+      </w:r>
+      <w:r>
+        <w:rPr>
+          <w:sz w:val="28"/>
+          <w:szCs w:val="28"/>
+        </w:rPr>
+        <w:t>καταναλώνουν</w:t>
+      </w:r>
+      <w:r>
+        <w:rPr>
+          <w:sz w:val="28"/>
+          <w:szCs w:val="28"/>
+        </w:rPr>
+        <w:t xml:space="preserve"> </w:t>
+      </w:r>
+      <w:r>
+        <w:rPr>
+          <w:sz w:val="28"/>
+          <w:szCs w:val="28"/>
+        </w:rPr>
+        <w:t>χορηγούμενα φάρμακα.</w:t>
+      </w:r>
+      <w:r>
+        <w:rPr>
+          <w:sz w:val="28"/>
+          <w:szCs w:val="28"/>
+        </w:rPr>
+        <w:t xml:space="preserve"> Κάθε ασθενής θεραπεύεται από κάποιον γιατρό.</w:t>
+      </w:r>
+    </w:p>
+    <w:p>
+      <w:pPr>
+        <w:pStyle w:val="ListParagraph"/>
+        <w:numPr>
+          <w:ilvl w:val="0"/>
+          <w:numId w:val="2"/>
+        </w:numPr>
+        <w:rPr>
+          <w:sz w:val="28"/>
+          <w:szCs w:val="28"/>
+        </w:rPr>
+      </w:pPr>
+      <w:r>
+        <w:rPr>
+          <w:sz w:val="28"/>
+          <w:szCs w:val="28"/>
+        </w:rPr>
         <w:t xml:space="preserve">Μία </w:t>
       </w:r>
       <w:r>
@@ -851,7 +994,6 @@
         <w:rPr>
           <w:sz w:val="28"/>
           <w:szCs w:val="28"/>
-          <w:lang w:val="en-US"/>
         </w:rPr>
       </w:pPr>
     </w:p>
@@ -1016,7 +1158,7 @@
         <w:rFonts w:ascii="Courier New" w:hAnsi="Courier New" w:cs="Courier New" w:hint="default"/>
       </w:rPr>
     </w:lvl>
-    <w:lvl w:ilvl="2" w:tplc="04080005" w:tentative="1">
+    <w:lvl w:ilvl="2" w:tplc="04080005">
       <w:start w:val="1"/>
       <w:numFmt w:val="bullet"/>
       <w:lvlText w:val=""/>
@@ -1233,6 +1375,7 @@
     <w:lsdException w:name="HTML Sample" w:semiHidden="1" w:unhideWhenUsed="1"/>
     <w:lsdException w:name="HTML Typewriter" w:semiHidden="1" w:unhideWhenUsed="1"/>
     <w:lsdException w:name="HTML Variable" w:semiHidden="1" w:unhideWhenUsed="1"/>
+    <w:lsdException w:name="Normal Table" w:semiHidden="1" w:unhideWhenUsed="1"/>
     <w:lsdException w:name="annotation subject" w:semiHidden="1" w:unhideWhenUsed="1"/>
     <w:lsdException w:name="No List" w:semiHidden="1" w:unhideWhenUsed="1"/>
     <w:lsdException w:name="Outline List 1" w:semiHidden="1" w:unhideWhenUsed="1"/>
@@ -1278,9 +1421,11 @@
     <w:lsdException w:name="Table Subtle 1" w:semiHidden="1" w:unhideWhenUsed="1"/>
     <w:lsdException w:name="Table Subtle 2" w:semiHidden="1" w:unhideWhenUsed="1"/>
     <w:lsdException w:name="Table Web 1" w:semiHidden="1" w:unhideWhenUsed="1"/>
+    <w:lsdException w:name="Table Web 2" w:semiHidden="1" w:unhideWhenUsed="1"/>
     <w:lsdException w:name="Table Web 3" w:semiHidden="1" w:unhideWhenUsed="1"/>
     <w:lsdException w:name="Balloon Text" w:semiHidden="1" w:unhideWhenUsed="1"/>
     <w:lsdException w:name="Table Grid" w:uiPriority="39"/>
+    <w:lsdException w:name="Table Theme" w:semiHidden="1" w:unhideWhenUsed="1"/>
     <w:lsdException w:name="Placeholder Text" w:semiHidden="1"/>
     <w:lsdException w:name="No Spacing" w:uiPriority="1" w:qFormat="1"/>
     <w:lsdException w:name="Light Shading" w:uiPriority="60"/>
@@ -1510,6 +1655,7 @@
   <w:style w:type="character" w:default="1" w:styleId="DefaultParagraphFont">
     <w:name w:val="Default Paragraph Font"/>
     <w:uiPriority w:val="1"/>
+    <w:semiHidden/>
     <w:unhideWhenUsed/>
   </w:style>
   <w:style w:type="table" w:default="1" w:styleId="TableNormal">

</xml_diff>